<commit_message>
revise hw3 of DS
</commit_message>
<xml_diff>
--- a/DataStructure_HW/HW3/110753201_hw3_ds_資科碩一 曹昱維.docx
+++ b/DataStructure_HW/HW3/110753201_hw3_ds_資科碩一 曹昱維.docx
@@ -21,6 +21,7 @@
         </w:rPr>
         <w:t>作業</w:t>
       </w:r>
+      <w:proofErr w:type="gramStart"/>
       <w:r>
         <w:rPr>
           <w:rFonts w:hint="eastAsia"/>
@@ -31,6 +32,7 @@
         </w:rPr>
         <w:t>三</w:t>
       </w:r>
+      <w:proofErr w:type="gramEnd"/>
     </w:p>
     <w:p>
       <w:pPr>
@@ -57,8 +59,19 @@
           <w:sz w:val="28"/>
           <w:szCs w:val="28"/>
         </w:rPr>
-        <w:t>資科碩一</w:t>
-      </w:r>
+        <w:t>資科碩</w:t>
+      </w:r>
+      <w:proofErr w:type="gramStart"/>
+      <w:r>
+        <w:rPr>
+          <w:b/>
+          <w:bCs/>
+          <w:sz w:val="28"/>
+          <w:szCs w:val="28"/>
+        </w:rPr>
+        <w:t>一</w:t>
+      </w:r>
+      <w:proofErr w:type="gramEnd"/>
       <w:r>
         <w:rPr>
           <w:b/>
@@ -106,6 +119,7 @@
         </w:rPr>
         <w:t>作業目的：比較</w:t>
       </w:r>
+      <w:proofErr w:type="spellStart"/>
       <w:r>
         <w:rPr>
           <w:rFonts w:hint="eastAsia"/>
@@ -118,6 +132,7 @@
         </w:rPr>
         <w:t>treap</w:t>
       </w:r>
+      <w:proofErr w:type="spellEnd"/>
       <w:r>
         <w:rPr>
           <w:rFonts w:hint="eastAsia"/>
@@ -652,8 +667,18 @@
           <w:sz w:val="24"/>
           <w:szCs w:val="24"/>
         </w:rPr>
-        <w:t>表一</w:t>
-      </w:r>
+        <w:t>表</w:t>
+      </w:r>
+      <w:proofErr w:type="gramStart"/>
+      <w:r>
+        <w:rPr>
+          <w:color w:val="000000" w:themeColor="text1"/>
+          <w:sz w:val="24"/>
+          <w:szCs w:val="24"/>
+        </w:rPr>
+        <w:t>一</w:t>
+      </w:r>
+      <w:proofErr w:type="gramEnd"/>
       <w:r>
         <w:rPr>
           <w:color w:val="000000" w:themeColor="text1"/>
@@ -879,12 +904,21 @@
           <w:szCs w:val="24"/>
         </w:rPr>
       </w:pPr>
-      <w:r>
-        <w:rPr>
-          <w:sz w:val="24"/>
-          <w:szCs w:val="24"/>
-        </w:rPr>
-        <w:t xml:space="preserve">Treap insertion </w:t>
+      <w:proofErr w:type="spellStart"/>
+      <w:r>
+        <w:rPr>
+          <w:sz w:val="24"/>
+          <w:szCs w:val="24"/>
+        </w:rPr>
+        <w:t>Treap</w:t>
+      </w:r>
+      <w:proofErr w:type="spellEnd"/>
+      <w:r>
+        <w:rPr>
+          <w:sz w:val="24"/>
+          <w:szCs w:val="24"/>
+        </w:rPr>
+        <w:t xml:space="preserve"> insertion </w:t>
       </w:r>
       <w:r>
         <w:rPr>
@@ -1260,6 +1294,7 @@
         </w:rPr>
         <w:t>與</w:t>
       </w:r>
+      <w:proofErr w:type="spellStart"/>
       <w:r>
         <w:rPr>
           <w:rFonts w:ascii="新細明體" w:eastAsia="新細明體" w:hAnsi="新細明體" w:cs="新細明體"/>
@@ -1267,17 +1302,17 @@
           <w:sz w:val="24"/>
           <w:szCs w:val="24"/>
         </w:rPr>
-        <w:t>Treap，因為在</w:t>
-      </w:r>
+        <w:t>Treap</w:t>
+      </w:r>
+      <w:proofErr w:type="spellEnd"/>
       <w:r>
         <w:rPr>
           <w:rFonts w:ascii="新細明體" w:eastAsia="新細明體" w:hAnsi="新細明體" w:cs="新細明體"/>
           <w:color w:val="000000" w:themeColor="text1"/>
           <w:sz w:val="24"/>
           <w:szCs w:val="24"/>
-          <w:u w:val="single"/>
-        </w:rPr>
-        <w:t>這裡採用的排序方法的時間複雜度是O(nlogn)</w:t>
+        </w:rPr>
+        <w:t>，因為在</w:t>
       </w:r>
       <w:r>
         <w:rPr>
@@ -1285,6 +1320,38 @@
           <w:color w:val="000000" w:themeColor="text1"/>
           <w:sz w:val="24"/>
           <w:szCs w:val="24"/>
+          <w:u w:val="single"/>
+        </w:rPr>
+        <w:t>這裡採用的排序方法的時間複雜度是O(</w:t>
+      </w:r>
+      <w:proofErr w:type="spellStart"/>
+      <w:r>
+        <w:rPr>
+          <w:rFonts w:ascii="新細明體" w:eastAsia="新細明體" w:hAnsi="新細明體" w:cs="新細明體"/>
+          <w:color w:val="000000" w:themeColor="text1"/>
+          <w:sz w:val="24"/>
+          <w:szCs w:val="24"/>
+          <w:u w:val="single"/>
+        </w:rPr>
+        <w:t>nlogn</w:t>
+      </w:r>
+      <w:proofErr w:type="spellEnd"/>
+      <w:r>
+        <w:rPr>
+          <w:rFonts w:ascii="新細明體" w:eastAsia="新細明體" w:hAnsi="新細明體" w:cs="新細明體"/>
+          <w:color w:val="000000" w:themeColor="text1"/>
+          <w:sz w:val="24"/>
+          <w:szCs w:val="24"/>
+          <w:u w:val="single"/>
+        </w:rPr>
+        <w:t>)</w:t>
+      </w:r>
+      <w:r>
+        <w:rPr>
+          <w:rFonts w:ascii="新細明體" w:eastAsia="新細明體" w:hAnsi="新細明體" w:cs="新細明體"/>
+          <w:color w:val="000000" w:themeColor="text1"/>
+          <w:sz w:val="24"/>
+          <w:szCs w:val="24"/>
         </w:rPr>
         <w:t>，其遠大於</w:t>
       </w:r>
@@ -1340,7 +1407,47 @@
           <w:sz w:val="24"/>
           <w:szCs w:val="24"/>
         </w:rPr>
-        <w:t xml:space="preserve"> Treap的O(logn)</w:t>
+        <w:t xml:space="preserve"> </w:t>
+      </w:r>
+      <w:proofErr w:type="spellStart"/>
+      <w:r>
+        <w:rPr>
+          <w:rFonts w:ascii="新細明體" w:eastAsia="新細明體" w:hAnsi="新細明體" w:cs="新細明體"/>
+          <w:color w:val="000000" w:themeColor="text1"/>
+          <w:sz w:val="24"/>
+          <w:szCs w:val="24"/>
+        </w:rPr>
+        <w:t>Treap</w:t>
+      </w:r>
+      <w:proofErr w:type="spellEnd"/>
+      <w:r>
+        <w:rPr>
+          <w:rFonts w:ascii="新細明體" w:eastAsia="新細明體" w:hAnsi="新細明體" w:cs="新細明體"/>
+          <w:color w:val="000000" w:themeColor="text1"/>
+          <w:sz w:val="24"/>
+          <w:szCs w:val="24"/>
+        </w:rPr>
+        <w:t>的O(</w:t>
+      </w:r>
+      <w:proofErr w:type="spellStart"/>
+      <w:r>
+        <w:rPr>
+          <w:rFonts w:ascii="新細明體" w:eastAsia="新細明體" w:hAnsi="新細明體" w:cs="新細明體"/>
+          <w:color w:val="000000" w:themeColor="text1"/>
+          <w:sz w:val="24"/>
+          <w:szCs w:val="24"/>
+        </w:rPr>
+        <w:t>logn</w:t>
+      </w:r>
+      <w:proofErr w:type="spellEnd"/>
+      <w:r>
+        <w:rPr>
+          <w:rFonts w:ascii="新細明體" w:eastAsia="新細明體" w:hAnsi="新細明體" w:cs="新細明體"/>
+          <w:color w:val="000000" w:themeColor="text1"/>
+          <w:sz w:val="24"/>
+          <w:szCs w:val="24"/>
+        </w:rPr>
+        <w:t>)</w:t>
       </w:r>
     </w:p>
     <w:p>
@@ -1405,7 +1512,31 @@
           <w:sz w:val="32"/>
           <w:szCs w:val="32"/>
         </w:rPr>
-        <w:t>）在報告中請畫出每個資料結構搜尋資料所需時間：</w:t>
+        <w:t>）在報告中請畫出每</w:t>
+      </w:r>
+      <w:proofErr w:type="gramStart"/>
+      <w:r>
+        <w:rPr>
+          <w:b/>
+          <w:bCs/>
+          <w:i/>
+          <w:iCs/>
+          <w:sz w:val="32"/>
+          <w:szCs w:val="32"/>
+        </w:rPr>
+        <w:t>個</w:t>
+      </w:r>
+      <w:proofErr w:type="gramEnd"/>
+      <w:r>
+        <w:rPr>
+          <w:b/>
+          <w:bCs/>
+          <w:i/>
+          <w:iCs/>
+          <w:sz w:val="32"/>
+          <w:szCs w:val="32"/>
+        </w:rPr>
+        <w:t>資料結構搜尋資料所需時間：</w:t>
       </w:r>
     </w:p>
     <w:p>
@@ -1585,7 +1716,25 @@
           <w:szCs w:val="24"/>
           <w:u w:val="single"/>
         </w:rPr>
-        <w:t>在搜索之前筆需要先插入資料</w:t>
+        <w:t>在搜索</w:t>
+      </w:r>
+      <w:proofErr w:type="gramStart"/>
+      <w:r>
+        <w:rPr>
+          <w:sz w:val="24"/>
+          <w:szCs w:val="24"/>
+          <w:u w:val="single"/>
+        </w:rPr>
+        <w:t>之前筆</w:t>
+      </w:r>
+      <w:proofErr w:type="gramEnd"/>
+      <w:r>
+        <w:rPr>
+          <w:sz w:val="24"/>
+          <w:szCs w:val="24"/>
+          <w:u w:val="single"/>
+        </w:rPr>
+        <w:t>需要先插入資料</w:t>
       </w:r>
       <w:r>
         <w:rPr>
@@ -1760,12 +1909,21 @@
           <w:szCs w:val="24"/>
         </w:rPr>
       </w:pPr>
-      <w:r>
-        <w:rPr>
-          <w:sz w:val="24"/>
-          <w:szCs w:val="24"/>
-        </w:rPr>
-        <w:t xml:space="preserve">Treap </w:t>
+      <w:proofErr w:type="spellStart"/>
+      <w:r>
+        <w:rPr>
+          <w:sz w:val="24"/>
+          <w:szCs w:val="24"/>
+        </w:rPr>
+        <w:t>Treap</w:t>
+      </w:r>
+      <w:proofErr w:type="spellEnd"/>
+      <w:r>
+        <w:rPr>
+          <w:sz w:val="24"/>
+          <w:szCs w:val="24"/>
+        </w:rPr>
+        <w:t xml:space="preserve"> </w:t>
       </w:r>
       <w:r>
         <w:rPr>
@@ -2038,15 +2196,34 @@
           <w:sz w:val="24"/>
           <w:szCs w:val="24"/>
         </w:rPr>
-        <w:t>O(l</w:t>
-      </w:r>
-      <w:r>
-        <w:rPr>
+        <w:t>O(</w:t>
+      </w:r>
+      <w:proofErr w:type="spellStart"/>
+      <w:r>
+        <w:rPr>
+          <w:rFonts w:hint="eastAsia"/>
           <w:color w:val="000000" w:themeColor="text1"/>
           <w:sz w:val="24"/>
           <w:szCs w:val="24"/>
         </w:rPr>
-        <w:t>ogn)</w:t>
+        <w:t>l</w:t>
+      </w:r>
+      <w:r>
+        <w:rPr>
+          <w:color w:val="000000" w:themeColor="text1"/>
+          <w:sz w:val="24"/>
+          <w:szCs w:val="24"/>
+        </w:rPr>
+        <w:t>ogn</w:t>
+      </w:r>
+      <w:proofErr w:type="spellEnd"/>
+      <w:r>
+        <w:rPr>
+          <w:color w:val="000000" w:themeColor="text1"/>
+          <w:sz w:val="24"/>
+          <w:szCs w:val="24"/>
+        </w:rPr>
+        <w:t>)</w:t>
       </w:r>
       <w:r>
         <w:rPr>
@@ -2664,8 +2841,17 @@
           <w:sz w:val="24"/>
           <w:szCs w:val="24"/>
         </w:rPr>
-        <w:t>string file_name_it</w:t>
-      </w:r>
+        <w:t xml:space="preserve">string </w:t>
+      </w:r>
+      <w:proofErr w:type="spellStart"/>
+      <w:r>
+        <w:rPr>
+          <w:sz w:val="24"/>
+          <w:szCs w:val="24"/>
+        </w:rPr>
+        <w:t>file_name_it</w:t>
+      </w:r>
+      <w:proofErr w:type="spellEnd"/>
       <w:r>
         <w:rPr>
           <w:sz w:val="24"/>
@@ -2714,8 +2900,17 @@
           <w:sz w:val="24"/>
           <w:szCs w:val="24"/>
         </w:rPr>
-        <w:t>string file_name_st</w:t>
-      </w:r>
+        <w:t xml:space="preserve">string </w:t>
+      </w:r>
+      <w:proofErr w:type="spellStart"/>
+      <w:r>
+        <w:rPr>
+          <w:sz w:val="24"/>
+          <w:szCs w:val="24"/>
+        </w:rPr>
+        <w:t>file_name_st</w:t>
+      </w:r>
+      <w:proofErr w:type="spellEnd"/>
       <w:r>
         <w:rPr>
           <w:sz w:val="24"/>
@@ -2772,8 +2967,17 @@
           <w:sz w:val="24"/>
           <w:szCs w:val="24"/>
         </w:rPr>
-        <w:t>string type_record</w:t>
-      </w:r>
+        <w:t xml:space="preserve">string </w:t>
+      </w:r>
+      <w:proofErr w:type="spellStart"/>
+      <w:r>
+        <w:rPr>
+          <w:sz w:val="24"/>
+          <w:szCs w:val="24"/>
+        </w:rPr>
+        <w:t>type_record</w:t>
+      </w:r>
+      <w:proofErr w:type="spellEnd"/>
       <w:r>
         <w:rPr>
           <w:sz w:val="24"/>
@@ -2787,7 +2991,25 @@
           <w:sz w:val="24"/>
           <w:szCs w:val="24"/>
         </w:rPr>
-        <w:t>記錄檔中的註記文字</w:t>
+        <w:t>記錄</w:t>
+      </w:r>
+      <w:proofErr w:type="gramStart"/>
+      <w:r>
+        <w:rPr>
+          <w:rFonts w:hint="eastAsia"/>
+          <w:sz w:val="24"/>
+          <w:szCs w:val="24"/>
+        </w:rPr>
+        <w:t>檔</w:t>
+      </w:r>
+      <w:proofErr w:type="gramEnd"/>
+      <w:r>
+        <w:rPr>
+          <w:rFonts w:hint="eastAsia"/>
+          <w:sz w:val="24"/>
+          <w:szCs w:val="24"/>
+        </w:rPr>
+        <w:t>中的註記文字</w:t>
       </w:r>
       <w:r>
         <w:rPr>
@@ -3013,13 +3235,6 @@
           <w:sz w:val="24"/>
           <w:szCs w:val="24"/>
         </w:rPr>
-        <w:t>1</w:t>
-      </w:r>
-      <w:r>
-        <w:rPr>
-          <w:sz w:val="24"/>
-          <w:szCs w:val="24"/>
-        </w:rPr>
         <w:t xml:space="preserve"> : </w:t>
       </w:r>
       <w:r>
@@ -3028,14 +3243,7 @@
           <w:sz w:val="24"/>
           <w:szCs w:val="24"/>
         </w:rPr>
-        <w:t>Sk</w:t>
-      </w:r>
-      <w:r>
-        <w:rPr>
-          <w:sz w:val="24"/>
-          <w:szCs w:val="24"/>
-        </w:rPr>
-        <w:t xml:space="preserve">ip list </w:t>
+        <w:t>一開始是對每一個資料結構都寫一個測試函數，但因為對</w:t>
       </w:r>
       <w:r>
         <w:rPr>
@@ -3043,7 +3251,14 @@
           <w:sz w:val="24"/>
           <w:szCs w:val="24"/>
         </w:rPr>
-        <w:t>程式碼來源並沒有發揮</w:t>
+        <w:t>C</w:t>
+      </w:r>
+      <w:r>
+        <w:rPr>
+          <w:sz w:val="24"/>
+          <w:szCs w:val="24"/>
+        </w:rPr>
+        <w:t>++</w:t>
       </w:r>
       <w:r>
         <w:rPr>
@@ -3051,6 +3266,40 @@
           <w:sz w:val="24"/>
           <w:szCs w:val="24"/>
         </w:rPr>
+        <w:t>不熟，所以一直找不到方法把所有測試函數整合再一起，後來在</w:t>
+      </w:r>
+      <w:proofErr w:type="spellStart"/>
+      <w:r>
+        <w:rPr>
+          <w:rFonts w:hint="eastAsia"/>
+          <w:sz w:val="24"/>
+          <w:szCs w:val="24"/>
+        </w:rPr>
+        <w:t>stackoverflow</w:t>
+      </w:r>
+      <w:proofErr w:type="spellEnd"/>
+      <w:r>
+        <w:rPr>
+          <w:rFonts w:hint="eastAsia"/>
+          <w:sz w:val="24"/>
+          <w:szCs w:val="24"/>
+        </w:rPr>
+        <w:t xml:space="preserve"> </w:t>
+      </w:r>
+      <w:r>
+        <w:rPr>
+          <w:rFonts w:hint="eastAsia"/>
+          <w:sz w:val="24"/>
+          <w:szCs w:val="24"/>
+        </w:rPr>
+        <w:t>上發問，才知道可以用</w:t>
+      </w:r>
+      <w:r>
+        <w:rPr>
+          <w:rFonts w:hint="eastAsia"/>
+          <w:sz w:val="24"/>
+          <w:szCs w:val="24"/>
+        </w:rPr>
         <w:t>s</w:t>
       </w:r>
       <w:r>
@@ -3058,7 +3307,7 @@
           <w:sz w:val="24"/>
           <w:szCs w:val="24"/>
         </w:rPr>
-        <w:t xml:space="preserve">kip list </w:t>
+        <w:t xml:space="preserve">truct </w:t>
       </w:r>
       <w:r>
         <w:rPr>
@@ -3066,7 +3315,38 @@
           <w:sz w:val="24"/>
           <w:szCs w:val="24"/>
         </w:rPr>
-        <w:t>的優勢，原來的程式碼在插入資料時，是直接走到最底下，在往右搜索然後才插入，為了找出這個問題花費不少時間</w:t>
+        <w:t>與</w:t>
+      </w:r>
+      <w:r>
+        <w:rPr>
+          <w:rFonts w:hint="eastAsia"/>
+          <w:sz w:val="24"/>
+          <w:szCs w:val="24"/>
+        </w:rPr>
+        <w:t xml:space="preserve"> t</w:t>
+      </w:r>
+      <w:r>
+        <w:rPr>
+          <w:sz w:val="24"/>
+          <w:szCs w:val="24"/>
+        </w:rPr>
+        <w:t>emplate</w:t>
+      </w:r>
+      <w:r>
+        <w:rPr>
+          <w:rFonts w:hint="eastAsia"/>
+          <w:sz w:val="24"/>
+          <w:szCs w:val="24"/>
+        </w:rPr>
+        <w:t xml:space="preserve"> </w:t>
+      </w:r>
+      <w:r>
+        <w:rPr>
+          <w:rFonts w:hint="eastAsia"/>
+          <w:sz w:val="24"/>
+          <w:szCs w:val="24"/>
+        </w:rPr>
+        <w:t>來做成我想像中的功能</w:t>
       </w:r>
     </w:p>
     <w:p>
@@ -3223,12 +3503,30 @@
           <w:szCs w:val="28"/>
         </w:rPr>
       </w:pPr>
+      <w:proofErr w:type="spellStart"/>
+      <w:proofErr w:type="gramStart"/>
       <w:r>
         <w:rPr>
           <w:sz w:val="28"/>
           <w:szCs w:val="28"/>
         </w:rPr>
-        <w:t xml:space="preserve">Treap : </w:t>
+        <w:t>Treap</w:t>
+      </w:r>
+      <w:proofErr w:type="spellEnd"/>
+      <w:r>
+        <w:rPr>
+          <w:sz w:val="28"/>
+          <w:szCs w:val="28"/>
+        </w:rPr>
+        <w:t xml:space="preserve"> :</w:t>
+      </w:r>
+      <w:proofErr w:type="gramEnd"/>
+      <w:r>
+        <w:rPr>
+          <w:sz w:val="28"/>
+          <w:szCs w:val="28"/>
+        </w:rPr>
+        <w:t xml:space="preserve"> </w:t>
       </w:r>
       <w:hyperlink r:id="rId8" w:history="1">
         <w:r>
@@ -3258,7 +3556,23 @@
           <w:sz w:val="28"/>
           <w:szCs w:val="28"/>
         </w:rPr>
-        <w:t xml:space="preserve">Sorted array : </w:t>
+        <w:t xml:space="preserve">Sorted </w:t>
+      </w:r>
+      <w:proofErr w:type="gramStart"/>
+      <w:r>
+        <w:rPr>
+          <w:sz w:val="28"/>
+          <w:szCs w:val="28"/>
+        </w:rPr>
+        <w:t>array :</w:t>
+      </w:r>
+      <w:proofErr w:type="gramEnd"/>
+      <w:r>
+        <w:rPr>
+          <w:sz w:val="28"/>
+          <w:szCs w:val="28"/>
+        </w:rPr>
+        <w:t xml:space="preserve"> </w:t>
       </w:r>
     </w:p>
     <w:p>
@@ -3853,7 +4167,7 @@
           </mc:Choice>
           <mc:Fallback>
             <w:pict>
-              <v:group w14:anchorId="383DDFE1" id="群組 11" o:spid="_x0000_s1026" style="position:absolute;margin-left:0;margin-top:4.85pt;width:397.5pt;height:560.25pt;z-index:251665408;mso-position-horizontal:center;mso-position-horizontal-relative:margin" coordsize="66293,67722" o:gfxdata="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">
+              <v:group w14:anchorId="5E0657F6" id="群組 11" o:spid="_x0000_s1026" style="position:absolute;margin-left:0;margin-top:4.85pt;width:397.5pt;height:560.25pt;z-index:251665408;mso-position-horizontal:center;mso-position-horizontal-relative:margin" coordsize="66293,67722" o:gfxdata="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">
                 <v:shapetype id="_x0000_t75" coordsize="21600,21600" o:spt="75" o:preferrelative="t" path="m@4@5l@4@11@9@11@9@5xe" filled="f" stroked="f">
                   <v:stroke joinstyle="miter"/>
                   <v:formulas>
@@ -3972,8 +4286,19 @@
                 <w:sz w:val="24"/>
                 <w:szCs w:val="24"/>
               </w:rPr>
-              <w:t>表一</w:t>
-            </w:r>
+              <w:t>表</w:t>
+            </w:r>
+            <w:proofErr w:type="gramStart"/>
+            <w:r>
+              <w:rPr>
+                <w:rFonts w:ascii="微軟正黑體" w:eastAsia="微軟正黑體" w:hAnsi="微軟正黑體" w:cs="微軟正黑體" w:hint="eastAsia"/>
+                <w:color w:val="000000" w:themeColor="text1"/>
+                <w:sz w:val="24"/>
+                <w:szCs w:val="24"/>
+              </w:rPr>
+              <w:t>一</w:t>
+            </w:r>
+            <w:proofErr w:type="gramEnd"/>
           </w:p>
         </w:tc>
       </w:tr>
@@ -4016,6 +4341,7 @@
             <w:vAlign w:val="bottom"/>
           </w:tcPr>
           <w:p>
+            <w:proofErr w:type="spellStart"/>
             <w:r>
               <w:rPr>
                 <w:rFonts w:ascii="微軟正黑體" w:eastAsia="微軟正黑體" w:hAnsi="微軟正黑體" w:hint="eastAsia"/>
@@ -4025,6 +4351,7 @@
               </w:rPr>
               <w:t>sorted_array</w:t>
             </w:r>
+            <w:proofErr w:type="spellEnd"/>
           </w:p>
         </w:tc>
         <w:tc>
@@ -4039,6 +4366,7 @@
             <w:vAlign w:val="bottom"/>
           </w:tcPr>
           <w:p>
+            <w:proofErr w:type="spellStart"/>
             <w:r>
               <w:rPr>
                 <w:rFonts w:ascii="微軟正黑體" w:eastAsia="微軟正黑體" w:hAnsi="微軟正黑體" w:hint="eastAsia"/>
@@ -4048,6 +4376,7 @@
               </w:rPr>
               <w:t>treap</w:t>
             </w:r>
+            <w:proofErr w:type="spellEnd"/>
           </w:p>
         </w:tc>
         <w:tc>
@@ -6848,6 +7177,7 @@
                 <w:szCs w:val="20"/>
               </w:rPr>
             </w:pPr>
+            <w:proofErr w:type="spellStart"/>
             <w:r>
               <w:rPr>
                 <w:rFonts w:ascii="Times New Roman" w:hAnsi="Times New Roman" w:cs="Times New Roman"/>
@@ -6857,6 +7187,7 @@
               </w:rPr>
               <w:t>sorted_array</w:t>
             </w:r>
+            <w:proofErr w:type="spellEnd"/>
           </w:p>
         </w:tc>
         <w:tc>
@@ -6883,6 +7214,7 @@
                 <w:szCs w:val="20"/>
               </w:rPr>
             </w:pPr>
+            <w:proofErr w:type="spellStart"/>
             <w:r>
               <w:rPr>
                 <w:rFonts w:ascii="Times New Roman" w:hAnsi="Times New Roman" w:cs="Times New Roman"/>
@@ -6892,6 +7224,7 @@
               </w:rPr>
               <w:t>treap</w:t>
             </w:r>
+            <w:proofErr w:type="spellEnd"/>
           </w:p>
         </w:tc>
         <w:tc>

</xml_diff>